<commit_message>
C# Delegates and Events
</commit_message>
<xml_diff>
--- a/C# .NET/0. C# .NET Overview.docx
+++ b/C# .NET/0. C# .NET Overview.docx
@@ -284,15 +284,6 @@
     <w:p>
       <w:pPr>
         <w:pStyle w:val="ListParagraph"/>
-        <w:spacing w:after="0"/>
-        <w:rPr>
-          <w:lang w:val="en-US"/>
-        </w:rPr>
-      </w:pPr>
-    </w:p>
-    <w:p>
-      <w:pPr>
-        <w:pStyle w:val="ListParagraph"/>
         <w:numPr>
           <w:ilvl w:val="0"/>
           <w:numId w:val="1"/>
@@ -626,14 +617,54 @@
         <w:rPr>
           <w:lang w:val="en-US"/>
         </w:rPr>
-        <w:t>Container for related class</w:t>
-      </w:r>
-      <w:r>
-        <w:rPr>
+        <w:t xml:space="preserve">Container for related </w:t>
+      </w:r>
+      <w:r>
+        <w:rPr>
+          <w:highlight w:val="yellow"/>
+          <w:lang w:val="en-US"/>
+        </w:rPr>
+        <w:t>class</w:t>
+      </w:r>
+      <w:r>
+        <w:rPr>
+          <w:highlight w:val="yellow"/>
           <w:lang w:val="en-US"/>
         </w:rPr>
         <w:t>es</w:t>
       </w:r>
+      <w:r>
+        <w:rPr>
+          <w:highlight w:val="yellow"/>
+          <w:lang w:val="en-US"/>
+        </w:rPr>
+        <w:t xml:space="preserve">, structs, interfaces, </w:t>
+      </w:r>
+      <w:proofErr w:type="spellStart"/>
+      <w:r>
+        <w:rPr>
+          <w:highlight w:val="yellow"/>
+          <w:lang w:val="en-US"/>
+        </w:rPr>
+        <w:t>enums</w:t>
+      </w:r>
+      <w:proofErr w:type="spellEnd"/>
+      <w:r>
+        <w:rPr>
+          <w:highlight w:val="yellow"/>
+          <w:lang w:val="en-US"/>
+        </w:rPr>
+        <w:t xml:space="preserve">, and </w:t>
+      </w:r>
+      <w:proofErr w:type="gramStart"/>
+      <w:r>
+        <w:rPr>
+          <w:highlight w:val="yellow"/>
+          <w:lang w:val="en-US"/>
+        </w:rPr>
+        <w:t>delegates</w:t>
+      </w:r>
+      <w:proofErr w:type="gramEnd"/>
     </w:p>
     <w:p>
       <w:pPr>
@@ -686,22 +717,31 @@
         <w:rPr>
           <w:lang w:val="en-US"/>
         </w:rPr>
+        <w:t xml:space="preserve"> (and </w:t>
+      </w:r>
+      <w:proofErr w:type="spellStart"/>
+      <w:r>
+        <w:rPr>
+          <w:lang w:val="en-US"/>
+        </w:rPr>
+        <w:t>enum</w:t>
+      </w:r>
+      <w:proofErr w:type="spellEnd"/>
+      <w:r>
+        <w:rPr>
+          <w:lang w:val="en-US"/>
+        </w:rPr>
+        <w:t>…)</w:t>
+      </w:r>
+      <w:r>
+        <w:rPr>
+          <w:lang w:val="en-US"/>
+        </w:rPr>
         <w:t>: Data (Attributes) &amp; Methods (Functions)</w:t>
       </w:r>
     </w:p>
     <w:p>
       <w:pPr>
-        <w:pStyle w:val="ListParagraph"/>
-        <w:ind w:left="1080"/>
-        <w:rPr>
-          <w:lang w:val="en-US"/>
-        </w:rPr>
-      </w:pPr>
-    </w:p>
-    <w:p>
-      <w:pPr>
-        <w:pStyle w:val="ListParagraph"/>
-        <w:ind w:left="1080"/>
         <w:rPr>
           <w:lang w:val="en-US"/>
         </w:rPr>
@@ -853,7 +893,7 @@
                     <pic:cNvPicPr/>
                   </pic:nvPicPr>
                   <pic:blipFill rotWithShape="1">
-                    <a:blip r:embed="rId5">
+                    <a:blip r:embed="rId6">
                       <a:extLst>
                         <a:ext uri="{28A0092B-C50C-407E-A947-70E740481C1C}">
                           <a14:useLocalDpi xmlns:a14="http://schemas.microsoft.com/office/drawing/2010/main" val="0"/>
@@ -1022,6 +1062,7 @@
       </w:pPr>
       <w:r>
         <w:rPr>
+          <w:noProof/>
           <w:lang w:val="en-US"/>
         </w:rPr>
         <w:drawing>
@@ -1048,7 +1089,7 @@
                     <pic:cNvPicPr/>
                   </pic:nvPicPr>
                   <pic:blipFill rotWithShape="1">
-                    <a:blip r:embed="rId6" cstate="print">
+                    <a:blip r:embed="rId7" cstate="print">
                       <a:extLst>
                         <a:ext uri="{28A0092B-C50C-407E-A947-70E740481C1C}">
                           <a14:useLocalDpi xmlns:a14="http://schemas.microsoft.com/office/drawing/2010/main" val="0"/>
@@ -1226,6 +1267,7 @@
       </w:pPr>
       <w:r>
         <w:rPr>
+          <w:noProof/>
           <w:lang w:val="en-US"/>
         </w:rPr>
         <w:drawing>
@@ -1252,7 +1294,7 @@
                     <pic:cNvPicPr/>
                   </pic:nvPicPr>
                   <pic:blipFill>
-                    <a:blip r:embed="rId7" cstate="print">
+                    <a:blip r:embed="rId8" cstate="print">
                       <a:extLst>
                         <a:ext uri="{28A0092B-C50C-407E-A947-70E740481C1C}">
                           <a14:useLocalDpi xmlns:a14="http://schemas.microsoft.com/office/drawing/2010/main" val="0"/>
@@ -1413,69 +1455,17 @@
       </w:pPr>
       <w:r>
         <w:rPr>
-          <w:lang w:val="en-US"/>
-        </w:rPr>
-        <w:t>using System (basic utility classes)</w:t>
-      </w:r>
-    </w:p>
-    <w:p>
-      <w:pPr>
-        <w:pStyle w:val="ListParagraph"/>
-        <w:numPr>
-          <w:ilvl w:val="1"/>
-          <w:numId w:val="2"/>
-        </w:numPr>
-        <w:rPr>
-          <w:lang w:val="en-US"/>
-        </w:rPr>
-      </w:pPr>
-      <w:r>
-        <w:rPr>
-          <w:lang w:val="en-US"/>
-        </w:rPr>
-        <w:t xml:space="preserve">using </w:t>
-      </w:r>
-      <w:proofErr w:type="spellStart"/>
-      <w:proofErr w:type="gramStart"/>
-      <w:r>
-        <w:rPr>
-          <w:lang w:val="en-US"/>
-        </w:rPr>
-        <w:t>System.Collections.Generic</w:t>
-      </w:r>
-      <w:proofErr w:type="spellEnd"/>
-      <w:proofErr w:type="gramEnd"/>
-      <w:r>
-        <w:rPr>
-          <w:lang w:val="en-US"/>
-        </w:rPr>
-        <w:t xml:space="preserve"> (lists &amp; collections…)</w:t>
-      </w:r>
-    </w:p>
-    <w:p>
-      <w:pPr>
-        <w:pStyle w:val="ListParagraph"/>
-        <w:numPr>
-          <w:ilvl w:val="1"/>
-          <w:numId w:val="2"/>
-        </w:numPr>
-        <w:rPr>
-          <w:lang w:val="en-US"/>
-        </w:rPr>
-      </w:pPr>
-      <w:r>
-        <w:rPr>
           <w:noProof/>
           <w:lang w:val="en-US"/>
         </w:rPr>
         <w:drawing>
-          <wp:anchor distT="0" distB="0" distL="114300" distR="114300" simplePos="0" relativeHeight="251660288" behindDoc="1" locked="0" layoutInCell="1" allowOverlap="1" wp14:anchorId="1E396976" wp14:editId="0965A7FB">
+          <wp:anchor distT="0" distB="0" distL="114300" distR="114300" simplePos="0" relativeHeight="251660288" behindDoc="1" locked="0" layoutInCell="1" allowOverlap="1" wp14:anchorId="1E396976" wp14:editId="456DC265">
             <wp:simplePos x="0" y="0"/>
             <wp:positionH relativeFrom="column">
-              <wp:posOffset>4166435</wp:posOffset>
+              <wp:posOffset>4314402</wp:posOffset>
             </wp:positionH>
             <wp:positionV relativeFrom="paragraph">
-              <wp:posOffset>121820</wp:posOffset>
+              <wp:posOffset>136102</wp:posOffset>
             </wp:positionV>
             <wp:extent cx="2239824" cy="328863"/>
             <wp:effectExtent l="0" t="0" r="0" b="0"/>
@@ -1492,7 +1482,7 @@
                     <pic:cNvPicPr/>
                   </pic:nvPicPr>
                   <pic:blipFill>
-                    <a:blip r:embed="rId8">
+                    <a:blip r:embed="rId9">
                       <a:extLst>
                         <a:ext uri="{28A0092B-C50C-407E-A947-70E740481C1C}">
                           <a14:useLocalDpi xmlns:a14="http://schemas.microsoft.com/office/drawing/2010/main" val="0"/>
@@ -1528,27 +1518,7 @@
         <w:rPr>
           <w:lang w:val="en-US"/>
         </w:rPr>
-        <w:t>using</w:t>
-      </w:r>
-      <w:r>
-        <w:rPr>
-          <w:lang w:val="en-US"/>
-        </w:rPr>
-        <w:t xml:space="preserve"> </w:t>
-      </w:r>
-      <w:proofErr w:type="spellStart"/>
-      <w:r>
-        <w:rPr>
-          <w:lang w:val="en-US"/>
-        </w:rPr>
-        <w:t>System.Linq</w:t>
-      </w:r>
-      <w:proofErr w:type="spellEnd"/>
-      <w:r>
-        <w:rPr>
-          <w:lang w:val="en-US"/>
-        </w:rPr>
-        <w:t xml:space="preserve"> (data)</w:t>
+        <w:t>using System (basic utility classes)</w:t>
       </w:r>
     </w:p>
     <w:p>
@@ -1569,18 +1539,20 @@
         <w:t xml:space="preserve">using </w:t>
       </w:r>
       <w:proofErr w:type="spellStart"/>
-      <w:r>
-        <w:rPr>
-          <w:lang w:val="en-US"/>
-        </w:rPr>
-        <w:t>System.Text</w:t>
+      <w:proofErr w:type="gramStart"/>
+      <w:r>
+        <w:rPr>
+          <w:lang w:val="en-US"/>
+        </w:rPr>
+        <w:t>System.Collections.Generic</w:t>
       </w:r>
       <w:proofErr w:type="spellEnd"/>
-      <w:r>
-        <w:rPr>
-          <w:lang w:val="en-US"/>
-        </w:rPr>
-        <w:t xml:space="preserve"> (Coding &amp; texts)</w:t>
+      <w:proofErr w:type="gramEnd"/>
+      <w:r>
+        <w:rPr>
+          <w:lang w:val="en-US"/>
+        </w:rPr>
+        <w:t xml:space="preserve"> (lists &amp; collections…)</w:t>
       </w:r>
     </w:p>
     <w:p>
@@ -1773,111 +1745,6 @@
     </w:p>
     <w:p>
       <w:pPr>
-        <w:ind w:left="720" w:firstLine="720"/>
-        <w:rPr>
-          <w:lang w:val="en-US"/>
-        </w:rPr>
-      </w:pPr>
-      <w:r>
-        <w:rPr>
-          <w:noProof/>
-          <w:highlight w:val="cyan"/>
-          <w:lang w:val="en-US"/>
-        </w:rPr>
-        <w:drawing>
-          <wp:anchor distT="0" distB="0" distL="114300" distR="114300" simplePos="0" relativeHeight="251658240" behindDoc="1" locked="0" layoutInCell="1" allowOverlap="1" wp14:anchorId="2D0629C0" wp14:editId="314B94A8">
-            <wp:simplePos x="0" y="0"/>
-            <wp:positionH relativeFrom="column">
-              <wp:posOffset>3714750</wp:posOffset>
-            </wp:positionH>
-            <wp:positionV relativeFrom="paragraph">
-              <wp:posOffset>6350</wp:posOffset>
-            </wp:positionV>
-            <wp:extent cx="755650" cy="896664"/>
-            <wp:effectExtent l="0" t="0" r="6350" b="0"/>
-            <wp:wrapNone/>
-            <wp:docPr id="1403228862" name="Picture 1" descr="Graphical user interface, text, application, chat or text message&#10;&#10;Description automatically generated"/>
-            <wp:cNvGraphicFramePr>
-              <a:graphicFrameLocks xmlns:a="http://schemas.openxmlformats.org/drawingml/2006/main" noChangeAspect="1"/>
-            </wp:cNvGraphicFramePr>
-            <a:graphic xmlns:a="http://schemas.openxmlformats.org/drawingml/2006/main">
-              <a:graphicData uri="http://schemas.openxmlformats.org/drawingml/2006/picture">
-                <pic:pic xmlns:pic="http://schemas.openxmlformats.org/drawingml/2006/picture">
-                  <pic:nvPicPr>
-                    <pic:cNvPr id="1403228862" name="Picture 1" descr="Graphical user interface, text, application, chat or text message&#10;&#10;Description automatically generated"/>
-                    <pic:cNvPicPr/>
-                  </pic:nvPicPr>
-                  <pic:blipFill>
-                    <a:blip r:embed="rId9" cstate="print">
-                      <a:extLst>
-                        <a:ext uri="{28A0092B-C50C-407E-A947-70E740481C1C}">
-                          <a14:useLocalDpi xmlns:a14="http://schemas.microsoft.com/office/drawing/2010/main" val="0"/>
-                        </a:ext>
-                      </a:extLst>
-                    </a:blip>
-                    <a:stretch>
-                      <a:fillRect/>
-                    </a:stretch>
-                  </pic:blipFill>
-                  <pic:spPr>
-                    <a:xfrm>
-                      <a:off x="0" y="0"/>
-                      <a:ext cx="755650" cy="896664"/>
-                    </a:xfrm>
-                    <a:prstGeom prst="rect">
-                      <a:avLst/>
-                    </a:prstGeom>
-                  </pic:spPr>
-                </pic:pic>
-              </a:graphicData>
-            </a:graphic>
-            <wp14:sizeRelH relativeFrom="page">
-              <wp14:pctWidth>0</wp14:pctWidth>
-            </wp14:sizeRelH>
-            <wp14:sizeRelV relativeFrom="page">
-              <wp14:pctHeight>0</wp14:pctHeight>
-            </wp14:sizeRelV>
-          </wp:anchor>
-        </w:drawing>
-      </w:r>
-      <w:r>
-        <w:rPr>
-          <w:lang w:val="en-US"/>
-        </w:rPr>
-        <w:t>(Intellisense: purple box stands for methods)</w:t>
-      </w:r>
-    </w:p>
-    <w:p>
-      <w:pPr>
-        <w:ind w:left="720" w:firstLine="720"/>
-        <w:rPr>
-          <w:lang w:val="en-US"/>
-        </w:rPr>
-      </w:pPr>
-      <w:r>
-        <w:rPr>
-          <w:lang w:val="en-US"/>
-        </w:rPr>
-        <w:t xml:space="preserve">Run Application: Ctrl + </w:t>
-      </w:r>
-      <w:proofErr w:type="gramStart"/>
-      <w:r>
-        <w:rPr>
-          <w:lang w:val="en-US"/>
-        </w:rPr>
-        <w:t>F5</w:t>
-      </w:r>
-      <w:proofErr w:type="gramEnd"/>
-    </w:p>
-    <w:p>
-      <w:pPr>
-        <w:rPr>
-          <w:lang w:val="en-US"/>
-        </w:rPr>
-      </w:pPr>
-    </w:p>
-    <w:p>
-      <w:pPr>
         <w:pStyle w:val="ListParagraph"/>
         <w:numPr>
           <w:ilvl w:val="0"/>
@@ -1931,141 +1798,846 @@
         <w:t>The following seven accessibility levels can be specified using the access modifiers:</w:t>
       </w:r>
     </w:p>
+    <w:tbl>
+      <w:tblPr>
+        <w:tblStyle w:val="TableGrid"/>
+        <w:tblW w:w="9356" w:type="dxa"/>
+        <w:tblInd w:w="-5" w:type="dxa"/>
+        <w:tblLook w:val="04A0" w:firstRow="1" w:lastRow="0" w:firstColumn="1" w:lastColumn="0" w:noHBand="0" w:noVBand="1"/>
+      </w:tblPr>
+      <w:tblGrid>
+        <w:gridCol w:w="1418"/>
+        <w:gridCol w:w="7938"/>
+      </w:tblGrid>
+      <w:tr>
+        <w:tc>
+          <w:tcPr>
+            <w:tcW w:w="1418" w:type="dxa"/>
+          </w:tcPr>
+          <w:p>
+            <w:pPr>
+              <w:rPr>
+                <w:lang w:val="en-US"/>
+              </w:rPr>
+            </w:pPr>
+            <w:r>
+              <w:rPr>
+                <w:lang w:val="en-US"/>
+              </w:rPr>
+              <w:t>public</w:t>
+            </w:r>
+          </w:p>
+        </w:tc>
+        <w:tc>
+          <w:tcPr>
+            <w:tcW w:w="7938" w:type="dxa"/>
+          </w:tcPr>
+          <w:p>
+            <w:pPr>
+              <w:rPr>
+                <w:lang w:val="en-US"/>
+              </w:rPr>
+            </w:pPr>
+            <w:r>
+              <w:rPr>
+                <w:lang w:val="en-US"/>
+              </w:rPr>
+              <w:t>Access isn't restricted.</w:t>
+            </w:r>
+          </w:p>
+        </w:tc>
+      </w:tr>
+      <w:tr>
+        <w:tc>
+          <w:tcPr>
+            <w:tcW w:w="1418" w:type="dxa"/>
+          </w:tcPr>
+          <w:p>
+            <w:pPr>
+              <w:rPr>
+                <w:lang w:val="en-US"/>
+              </w:rPr>
+            </w:pPr>
+            <w:r>
+              <w:rPr>
+                <w:lang w:val="en-US"/>
+              </w:rPr>
+              <w:t>protected</w:t>
+            </w:r>
+          </w:p>
+        </w:tc>
+        <w:tc>
+          <w:tcPr>
+            <w:tcW w:w="7938" w:type="dxa"/>
+          </w:tcPr>
+          <w:p>
+            <w:pPr>
+              <w:rPr>
+                <w:lang w:val="en-US"/>
+              </w:rPr>
+            </w:pPr>
+            <w:r>
+              <w:rPr>
+                <w:lang w:val="en-US"/>
+              </w:rPr>
+              <w:t>Access is limited to the containing class or types derived from the containing class.</w:t>
+            </w:r>
+          </w:p>
+        </w:tc>
+      </w:tr>
+      <w:tr>
+        <w:tc>
+          <w:tcPr>
+            <w:tcW w:w="1418" w:type="dxa"/>
+          </w:tcPr>
+          <w:p>
+            <w:pPr>
+              <w:rPr>
+                <w:lang w:val="en-US"/>
+              </w:rPr>
+            </w:pPr>
+            <w:r>
+              <w:rPr>
+                <w:lang w:val="en-US"/>
+              </w:rPr>
+              <w:t>internal</w:t>
+            </w:r>
+          </w:p>
+        </w:tc>
+        <w:tc>
+          <w:tcPr>
+            <w:tcW w:w="7938" w:type="dxa"/>
+          </w:tcPr>
+          <w:p>
+            <w:pPr>
+              <w:rPr>
+                <w:lang w:val="en-US"/>
+              </w:rPr>
+            </w:pPr>
+            <w:r>
+              <w:rPr>
+                <w:lang w:val="en-US"/>
+              </w:rPr>
+              <w:t>Access is limited to the current assembly.</w:t>
+            </w:r>
+          </w:p>
+        </w:tc>
+      </w:tr>
+      <w:tr>
+        <w:tc>
+          <w:tcPr>
+            <w:tcW w:w="1418" w:type="dxa"/>
+          </w:tcPr>
+          <w:p>
+            <w:pPr>
+              <w:rPr>
+                <w:lang w:val="en-US"/>
+              </w:rPr>
+            </w:pPr>
+            <w:r>
+              <w:rPr>
+                <w:lang w:val="en-US"/>
+              </w:rPr>
+              <w:t>protected internal</w:t>
+            </w:r>
+          </w:p>
+        </w:tc>
+        <w:tc>
+          <w:tcPr>
+            <w:tcW w:w="7938" w:type="dxa"/>
+          </w:tcPr>
+          <w:p>
+            <w:pPr>
+              <w:rPr>
+                <w:lang w:val="en-US"/>
+              </w:rPr>
+            </w:pPr>
+            <w:r>
+              <w:rPr>
+                <w:lang w:val="en-US"/>
+              </w:rPr>
+              <w:t>Access is limited to the current assembly or types derived from the containing class.</w:t>
+            </w:r>
+          </w:p>
+        </w:tc>
+      </w:tr>
+      <w:tr>
+        <w:tc>
+          <w:tcPr>
+            <w:tcW w:w="1418" w:type="dxa"/>
+          </w:tcPr>
+          <w:p>
+            <w:pPr>
+              <w:rPr>
+                <w:lang w:val="en-US"/>
+              </w:rPr>
+            </w:pPr>
+            <w:r>
+              <w:rPr>
+                <w:lang w:val="en-US"/>
+              </w:rPr>
+              <w:t>private</w:t>
+            </w:r>
+          </w:p>
+        </w:tc>
+        <w:tc>
+          <w:tcPr>
+            <w:tcW w:w="7938" w:type="dxa"/>
+          </w:tcPr>
+          <w:p>
+            <w:pPr>
+              <w:rPr>
+                <w:lang w:val="en-US"/>
+              </w:rPr>
+            </w:pPr>
+            <w:r>
+              <w:rPr>
+                <w:lang w:val="en-US"/>
+              </w:rPr>
+              <w:t>Access is limited to the containing type.</w:t>
+            </w:r>
+          </w:p>
+        </w:tc>
+      </w:tr>
+      <w:tr>
+        <w:tc>
+          <w:tcPr>
+            <w:tcW w:w="1418" w:type="dxa"/>
+          </w:tcPr>
+          <w:p>
+            <w:pPr>
+              <w:rPr>
+                <w:lang w:val="en-US"/>
+              </w:rPr>
+            </w:pPr>
+            <w:r>
+              <w:rPr>
+                <w:lang w:val="en-US"/>
+              </w:rPr>
+              <w:t>private protected</w:t>
+            </w:r>
+          </w:p>
+        </w:tc>
+        <w:tc>
+          <w:tcPr>
+            <w:tcW w:w="7938" w:type="dxa"/>
+          </w:tcPr>
+          <w:p>
+            <w:pPr>
+              <w:rPr>
+                <w:lang w:val="en-US"/>
+              </w:rPr>
+            </w:pPr>
+            <w:r>
+              <w:rPr>
+                <w:lang w:val="en-US"/>
+              </w:rPr>
+              <w:t>Access is limited to the containing class or types derived from the containing class within the current assembly.</w:t>
+            </w:r>
+          </w:p>
+        </w:tc>
+      </w:tr>
+      <w:tr>
+        <w:tc>
+          <w:tcPr>
+            <w:tcW w:w="1418" w:type="dxa"/>
+          </w:tcPr>
+          <w:p>
+            <w:pPr>
+              <w:rPr>
+                <w:lang w:val="en-US"/>
+              </w:rPr>
+            </w:pPr>
+            <w:r>
+              <w:rPr>
+                <w:lang w:val="en-US"/>
+              </w:rPr>
+              <w:t>file</w:t>
+            </w:r>
+          </w:p>
+        </w:tc>
+        <w:tc>
+          <w:tcPr>
+            <w:tcW w:w="7938" w:type="dxa"/>
+          </w:tcPr>
+          <w:p>
+            <w:pPr>
+              <w:rPr>
+                <w:lang w:val="en-US"/>
+              </w:rPr>
+            </w:pPr>
+            <w:r>
+              <w:rPr>
+                <w:lang w:val="en-US"/>
+              </w:rPr>
+              <w:t>The declared type is only visible in the current source file. File scoped types are generally used for source generators.</w:t>
+            </w:r>
+          </w:p>
+        </w:tc>
+      </w:tr>
+    </w:tbl>
     <w:p>
       <w:pPr>
         <w:pStyle w:val="ListParagraph"/>
         <w:numPr>
           <w:ilvl w:val="0"/>
-          <w:numId w:val="4"/>
+          <w:numId w:val="1"/>
         </w:numPr>
-        <w:rPr>
-          <w:lang w:val="en-US"/>
-        </w:rPr>
-      </w:pPr>
-      <w:r>
-        <w:rPr>
-          <w:lang w:val="en-US"/>
-        </w:rPr>
-        <w:t>public: Access isn't restricted.</w:t>
+        <w:spacing w:before="240"/>
+        <w:rPr>
+          <w:b/>
+          <w:bCs/>
+          <w:u w:val="single"/>
+          <w:lang w:val="en-US"/>
+        </w:rPr>
+      </w:pPr>
+      <w:r>
+        <w:rPr>
+          <w:b/>
+          <w:bCs/>
+          <w:u w:val="single"/>
+          <w:lang w:val="en-US"/>
+        </w:rPr>
+        <w:t xml:space="preserve">*** </w:t>
+      </w:r>
+      <w:r>
+        <w:rPr>
+          <w:b/>
+          <w:bCs/>
+          <w:u w:val="single"/>
+          <w:lang w:val="en-US"/>
+        </w:rPr>
+        <w:t>C</w:t>
+      </w:r>
+      <w:r>
+        <w:rPr>
+          <w:b/>
+          <w:bCs/>
+          <w:u w:val="single"/>
+          <w:lang w:val="en-US"/>
+        </w:rPr>
+        <w:t>#</w:t>
+      </w:r>
+      <w:r>
+        <w:rPr>
+          <w:b/>
+          <w:bCs/>
+          <w:u w:val="single"/>
+          <w:lang w:val="en-US"/>
+        </w:rPr>
+        <w:t xml:space="preserve"> Types </w:t>
+      </w:r>
+      <w:r>
+        <w:rPr>
+          <w:b/>
+          <w:bCs/>
+          <w:u w:val="single"/>
+          <w:lang w:val="en-US"/>
+        </w:rPr>
+        <w:t>***</w:t>
       </w:r>
     </w:p>
+    <w:tbl>
+      <w:tblPr>
+        <w:tblStyle w:val="TableGrid"/>
+        <w:tblW w:w="0" w:type="auto"/>
+        <w:tblLook w:val="04A0" w:firstRow="1" w:lastRow="0" w:firstColumn="1" w:lastColumn="0" w:noHBand="0" w:noVBand="1"/>
+      </w:tblPr>
+      <w:tblGrid>
+        <w:gridCol w:w="1271"/>
+        <w:gridCol w:w="8079"/>
+      </w:tblGrid>
+      <w:tr>
+        <w:tc>
+          <w:tcPr>
+            <w:tcW w:w="1271" w:type="dxa"/>
+          </w:tcPr>
+          <w:p>
+            <w:pPr>
+              <w:rPr>
+                <w:b/>
+                <w:bCs/>
+                <w:u w:val="single"/>
+                <w:lang w:val="en-US"/>
+              </w:rPr>
+            </w:pPr>
+            <w:r>
+              <w:rPr>
+                <w:lang w:val="en-US"/>
+              </w:rPr>
+              <w:t>Class</w:t>
+            </w:r>
+          </w:p>
+        </w:tc>
+        <w:tc>
+          <w:tcPr>
+            <w:tcW w:w="8079" w:type="dxa"/>
+          </w:tcPr>
+          <w:p>
+            <w:pPr>
+              <w:rPr>
+                <w:lang w:val="en-US"/>
+              </w:rPr>
+            </w:pPr>
+            <w:r>
+              <w:rPr>
+                <w:lang w:val="en-US"/>
+              </w:rPr>
+              <w:t xml:space="preserve">Contains: </w:t>
+            </w:r>
+            <w:r>
+              <w:rPr>
+                <w:lang w:val="en-US"/>
+              </w:rPr>
+              <w:t xml:space="preserve">Variables, Methods, </w:t>
+            </w:r>
+            <w:r>
+              <w:rPr>
+                <w:lang w:val="en-US"/>
+              </w:rPr>
+              <w:t>Inheritance</w:t>
+            </w:r>
+            <w:r>
+              <w:rPr>
+                <w:lang w:val="en-US"/>
+              </w:rPr>
+              <w:t>, Polymorphism</w:t>
+            </w:r>
+          </w:p>
+        </w:tc>
+      </w:tr>
+      <w:tr>
+        <w:tc>
+          <w:tcPr>
+            <w:tcW w:w="1271" w:type="dxa"/>
+          </w:tcPr>
+          <w:p>
+            <w:pPr>
+              <w:rPr>
+                <w:b/>
+                <w:bCs/>
+                <w:u w:val="single"/>
+                <w:lang w:val="en-US"/>
+              </w:rPr>
+            </w:pPr>
+            <w:r>
+              <w:rPr>
+                <w:lang w:val="en-US"/>
+              </w:rPr>
+              <w:t>Struct</w:t>
+            </w:r>
+          </w:p>
+        </w:tc>
+        <w:tc>
+          <w:tcPr>
+            <w:tcW w:w="8079" w:type="dxa"/>
+          </w:tcPr>
+          <w:p>
+            <w:pPr>
+              <w:rPr>
+                <w:lang w:val="en-US"/>
+              </w:rPr>
+            </w:pPr>
+            <w:r>
+              <w:rPr>
+                <w:lang w:val="en-US"/>
+              </w:rPr>
+              <w:t xml:space="preserve">Contains: </w:t>
+            </w:r>
+            <w:r>
+              <w:rPr>
+                <w:lang w:val="en-US"/>
+              </w:rPr>
+              <w:t>Variables, Methods (lighter than Class)</w:t>
+            </w:r>
+          </w:p>
+        </w:tc>
+      </w:tr>
+      <w:tr>
+        <w:tc>
+          <w:tcPr>
+            <w:tcW w:w="1271" w:type="dxa"/>
+          </w:tcPr>
+          <w:p>
+            <w:pPr>
+              <w:rPr>
+                <w:b/>
+                <w:bCs/>
+                <w:u w:val="single"/>
+                <w:lang w:val="en-US"/>
+              </w:rPr>
+            </w:pPr>
+            <w:r>
+              <w:rPr>
+                <w:lang w:val="en-US"/>
+              </w:rPr>
+              <w:t>Interface</w:t>
+            </w:r>
+          </w:p>
+        </w:tc>
+        <w:tc>
+          <w:tcPr>
+            <w:tcW w:w="8079" w:type="dxa"/>
+          </w:tcPr>
+          <w:p>
+            <w:pPr>
+              <w:rPr>
+                <w:lang w:val="en-US"/>
+              </w:rPr>
+            </w:pPr>
+            <w:r>
+              <w:rPr>
+                <w:b/>
+                <w:bCs/>
+                <w:lang w:val="en-US"/>
+              </w:rPr>
+              <w:t>C</w:t>
+            </w:r>
+            <w:r>
+              <w:rPr>
+                <w:b/>
+                <w:bCs/>
+                <w:lang w:val="en-US"/>
+              </w:rPr>
+              <w:t>ontain</w:t>
+            </w:r>
+            <w:r>
+              <w:rPr>
+                <w:b/>
+                <w:bCs/>
+                <w:lang w:val="en-US"/>
+              </w:rPr>
+              <w:t>s:</w:t>
+            </w:r>
+            <w:r>
+              <w:rPr>
+                <w:b/>
+                <w:bCs/>
+                <w:lang w:val="en-US"/>
+              </w:rPr>
+              <w:t xml:space="preserve"> only method declarations</w:t>
+            </w:r>
+            <w:r>
+              <w:rPr>
+                <w:b/>
+                <w:bCs/>
+                <w:lang w:val="en-US"/>
+              </w:rPr>
+              <w:t>.</w:t>
+            </w:r>
+            <w:r>
+              <w:rPr>
+                <w:lang w:val="en-US"/>
+              </w:rPr>
+              <w:t xml:space="preserve"> </w:t>
+            </w:r>
+            <w:r>
+              <w:rPr>
+                <w:lang w:val="en-US"/>
+              </w:rPr>
+              <w:t xml:space="preserve">Any class or </w:t>
+            </w:r>
+            <w:proofErr w:type="gramStart"/>
+            <w:r>
+              <w:rPr>
+                <w:lang w:val="en-US"/>
+              </w:rPr>
+              <w:t>struct</w:t>
+            </w:r>
+            <w:proofErr w:type="gramEnd"/>
+            <w:r>
+              <w:rPr>
+                <w:lang w:val="en-US"/>
+              </w:rPr>
+              <w:t xml:space="preserve"> that implements </w:t>
+            </w:r>
+            <w:r>
+              <w:rPr>
+                <w:lang w:val="en-US"/>
+              </w:rPr>
+              <w:t>an Interface</w:t>
+            </w:r>
+            <w:r>
+              <w:rPr>
+                <w:lang w:val="en-US"/>
+              </w:rPr>
+              <w:t xml:space="preserve"> must provide an implementation of the members defined in the </w:t>
+            </w:r>
+            <w:r>
+              <w:rPr>
+                <w:lang w:val="en-US"/>
+              </w:rPr>
+              <w:t>interface.</w:t>
+            </w:r>
+          </w:p>
+          <w:p>
+            <w:pPr>
+              <w:pStyle w:val="ListParagraph"/>
+              <w:numPr>
+                <w:ilvl w:val="0"/>
+                <w:numId w:val="2"/>
+              </w:numPr>
+              <w:ind w:left="318" w:hanging="283"/>
+              <w:rPr>
+                <w:lang w:val="en-US"/>
+              </w:rPr>
+            </w:pPr>
+            <w:r>
+              <w:rPr>
+                <w:lang w:val="en-US"/>
+              </w:rPr>
+              <w:t xml:space="preserve">Interface </w:t>
+            </w:r>
+            <w:r>
+              <w:rPr>
+                <w:lang w:val="en-US"/>
+              </w:rPr>
+              <w:t>has</w:t>
+            </w:r>
+            <w:r>
+              <w:rPr>
+                <w:lang w:val="en-US"/>
+              </w:rPr>
+              <w:t xml:space="preserve"> no member data, no constructors</w:t>
+            </w:r>
+            <w:r>
+              <w:rPr>
+                <w:lang w:val="en-US"/>
+              </w:rPr>
+              <w:t>…. A</w:t>
+            </w:r>
+            <w:r>
+              <w:rPr>
+                <w:lang w:val="en-US"/>
+              </w:rPr>
+              <w:t xml:space="preserve">bstract class have </w:t>
+            </w:r>
+            <w:proofErr w:type="gramStart"/>
+            <w:r>
+              <w:rPr>
+                <w:lang w:val="en-US"/>
+              </w:rPr>
+              <w:t>all</w:t>
+            </w:r>
+            <w:proofErr w:type="gramEnd"/>
+          </w:p>
+          <w:p>
+            <w:pPr>
+              <w:pStyle w:val="ListParagraph"/>
+              <w:numPr>
+                <w:ilvl w:val="0"/>
+                <w:numId w:val="2"/>
+              </w:numPr>
+              <w:ind w:left="318" w:hanging="283"/>
+              <w:rPr>
+                <w:lang w:val="en-US"/>
+              </w:rPr>
+            </w:pPr>
+            <w:r>
+              <w:rPr>
+                <w:lang w:val="en-US"/>
+              </w:rPr>
+              <w:t xml:space="preserve">A class can </w:t>
+            </w:r>
+            <w:r>
+              <w:rPr>
+                <w:lang w:val="en-US"/>
+              </w:rPr>
+              <w:t>implement more than one interface but extend only one class</w:t>
+            </w:r>
+          </w:p>
+        </w:tc>
+      </w:tr>
+      <w:tr>
+        <w:tc>
+          <w:tcPr>
+            <w:tcW w:w="1271" w:type="dxa"/>
+          </w:tcPr>
+          <w:p>
+            <w:pPr>
+              <w:rPr>
+                <w:b/>
+                <w:bCs/>
+                <w:u w:val="single"/>
+                <w:lang w:val="en-US"/>
+              </w:rPr>
+            </w:pPr>
+            <w:r>
+              <w:rPr>
+                <w:lang w:val="en-US"/>
+              </w:rPr>
+              <w:t>Enum</w:t>
+            </w:r>
+          </w:p>
+        </w:tc>
+        <w:tc>
+          <w:tcPr>
+            <w:tcW w:w="8079" w:type="dxa"/>
+          </w:tcPr>
+          <w:p>
+            <w:pPr>
+              <w:rPr>
+                <w:lang w:val="en-US"/>
+              </w:rPr>
+            </w:pPr>
+            <w:r>
+              <w:rPr>
+                <w:lang w:val="en-US"/>
+              </w:rPr>
+              <w:t>Assign integers to related string ‘</w:t>
+            </w:r>
+            <w:proofErr w:type="gramStart"/>
+            <w:r>
+              <w:rPr>
+                <w:lang w:val="en-US"/>
+              </w:rPr>
+              <w:t>values’</w:t>
+            </w:r>
+            <w:proofErr w:type="gramEnd"/>
+          </w:p>
+          <w:p>
+            <w:pPr>
+              <w:pStyle w:val="ListParagraph"/>
+              <w:numPr>
+                <w:ilvl w:val="0"/>
+                <w:numId w:val="7"/>
+              </w:numPr>
+              <w:ind w:left="318" w:hanging="318"/>
+              <w:rPr>
+                <w:lang w:val="en-US"/>
+              </w:rPr>
+            </w:pPr>
+            <w:r>
+              <w:rPr>
+                <w:lang w:val="en-US"/>
+              </w:rPr>
+              <w:t>Protects what’s being passed into a method, or assigned to a variable (cannot use random values &amp; break the code)</w:t>
+            </w:r>
+          </w:p>
+        </w:tc>
+      </w:tr>
+      <w:tr>
+        <w:tc>
+          <w:tcPr>
+            <w:tcW w:w="1271" w:type="dxa"/>
+          </w:tcPr>
+          <w:p>
+            <w:pPr>
+              <w:rPr>
+                <w:b/>
+                <w:bCs/>
+                <w:u w:val="single"/>
+                <w:lang w:val="en-US"/>
+              </w:rPr>
+            </w:pPr>
+            <w:r>
+              <w:rPr>
+                <w:lang w:val="en-US"/>
+              </w:rPr>
+              <w:t>Delegates</w:t>
+            </w:r>
+          </w:p>
+        </w:tc>
+        <w:tc>
+          <w:tcPr>
+            <w:tcW w:w="8079" w:type="dxa"/>
+          </w:tcPr>
+          <w:p>
+            <w:pPr>
+              <w:spacing w:line="240" w:lineRule="auto"/>
+              <w:rPr>
+                <w:lang w:val="en-US"/>
+              </w:rPr>
+            </w:pPr>
+            <w:r>
+              <w:rPr>
+                <w:lang w:val="en-US"/>
+              </w:rPr>
+              <w:t>U</w:t>
+            </w:r>
+            <w:r>
+              <w:rPr>
+                <w:lang w:val="en-US"/>
+              </w:rPr>
+              <w:t>ses</w:t>
+            </w:r>
+            <w:r>
+              <w:rPr>
+                <w:lang w:val="en-US"/>
+              </w:rPr>
+              <w:t>:</w:t>
+            </w:r>
+            <w:r>
+              <w:rPr>
+                <w:lang w:val="en-US"/>
+              </w:rPr>
+              <w:t xml:space="preserve"> single function pointer, multiple function pointer, foundation for events, and a way of implementing the Asynchronous Programming Model (APM).</w:t>
+            </w:r>
+          </w:p>
+          <w:p>
+            <w:pPr>
+              <w:spacing w:line="240" w:lineRule="auto"/>
+              <w:rPr>
+                <w:lang w:val="en-US"/>
+              </w:rPr>
+            </w:pPr>
+            <w:r>
+              <w:rPr>
+                <w:lang w:val="en-US"/>
+              </w:rPr>
+              <w:t>Every event in .NET must be based on a delegate. The delegate is used to define the method signature of the event handlers that can be assigned to the event.</w:t>
+            </w:r>
+          </w:p>
+          <w:p>
+            <w:pPr>
+              <w:rPr>
+                <w:lang w:val="en-US"/>
+              </w:rPr>
+            </w:pPr>
+            <w:r>
+              <w:rPr>
+                <w:lang w:val="en-US"/>
+              </w:rPr>
+              <w:t xml:space="preserve">Developers can define their own delegate or use one included with .NET. The most used delegate included with .NET is </w:t>
+            </w:r>
+            <w:proofErr w:type="spellStart"/>
+            <w:r>
+              <w:rPr>
+                <w:lang w:val="en-US"/>
+              </w:rPr>
+              <w:t>EventHandler</w:t>
+            </w:r>
+            <w:proofErr w:type="spellEnd"/>
+            <w:r>
+              <w:rPr>
+                <w:lang w:val="en-US"/>
+              </w:rPr>
+              <w:t xml:space="preserve">. It is responsible for the many events in .NET classes and controls being defined with the two parameters, Object and </w:t>
+            </w:r>
+            <w:proofErr w:type="spellStart"/>
+            <w:r>
+              <w:rPr>
+                <w:lang w:val="en-US"/>
+              </w:rPr>
+              <w:t>EventArgs</w:t>
+            </w:r>
+            <w:proofErr w:type="spellEnd"/>
+            <w:r>
+              <w:rPr>
+                <w:lang w:val="en-US"/>
+              </w:rPr>
+              <w:t>.</w:t>
+            </w:r>
+          </w:p>
+        </w:tc>
+      </w:tr>
+    </w:tbl>
     <w:p>
       <w:pPr>
-        <w:pStyle w:val="ListParagraph"/>
-        <w:numPr>
-          <w:ilvl w:val="0"/>
-          <w:numId w:val="4"/>
-        </w:numPr>
-        <w:rPr>
-          <w:lang w:val="en-US"/>
-        </w:rPr>
-      </w:pPr>
-      <w:r>
-        <w:rPr>
-          <w:lang w:val="en-US"/>
-        </w:rPr>
-        <w:t>protected: Access is limited to the containing class or types derived from the containing class.</w:t>
-      </w:r>
-    </w:p>
-    <w:p>
-      <w:pPr>
-        <w:pStyle w:val="ListParagraph"/>
-        <w:numPr>
-          <w:ilvl w:val="0"/>
-          <w:numId w:val="4"/>
-        </w:numPr>
-        <w:rPr>
-          <w:lang w:val="en-US"/>
-        </w:rPr>
-      </w:pPr>
-      <w:r>
-        <w:rPr>
-          <w:lang w:val="en-US"/>
-        </w:rPr>
-        <w:t>internal: Access is limited to the current assembly.</w:t>
-      </w:r>
-    </w:p>
-    <w:p>
-      <w:pPr>
-        <w:pStyle w:val="ListParagraph"/>
-        <w:numPr>
-          <w:ilvl w:val="0"/>
-          <w:numId w:val="4"/>
-        </w:numPr>
-        <w:rPr>
-          <w:lang w:val="en-US"/>
-        </w:rPr>
-      </w:pPr>
-      <w:r>
-        <w:rPr>
-          <w:lang w:val="en-US"/>
-        </w:rPr>
-        <w:t>protected internal: Access is limited to the current assembly or types derived from the containing class.</w:t>
-      </w:r>
-    </w:p>
-    <w:p>
-      <w:pPr>
-        <w:pStyle w:val="ListParagraph"/>
-        <w:numPr>
-          <w:ilvl w:val="0"/>
-          <w:numId w:val="4"/>
-        </w:numPr>
-        <w:rPr>
-          <w:lang w:val="en-US"/>
-        </w:rPr>
-      </w:pPr>
-      <w:r>
-        <w:rPr>
-          <w:lang w:val="en-US"/>
-        </w:rPr>
-        <w:t>private: Access is limited to the containing type.</w:t>
-      </w:r>
-    </w:p>
-    <w:p>
-      <w:pPr>
-        <w:pStyle w:val="ListParagraph"/>
-        <w:numPr>
-          <w:ilvl w:val="0"/>
-          <w:numId w:val="4"/>
-        </w:numPr>
-        <w:rPr>
-          <w:lang w:val="en-US"/>
-        </w:rPr>
-      </w:pPr>
-      <w:r>
-        <w:rPr>
-          <w:lang w:val="en-US"/>
-        </w:rPr>
-        <w:t>private protected: Access is limited to the containing class or types derived from the containing class within the current assembly.</w:t>
-      </w:r>
-    </w:p>
-    <w:p>
-      <w:pPr>
-        <w:pStyle w:val="ListParagraph"/>
-        <w:numPr>
-          <w:ilvl w:val="0"/>
-          <w:numId w:val="4"/>
-        </w:numPr>
-        <w:rPr>
-          <w:lang w:val="en-US"/>
-        </w:rPr>
-      </w:pPr>
-      <w:r>
-        <w:rPr>
-          <w:lang w:val="en-US"/>
-        </w:rPr>
-        <w:t>file: The declared type is only visible in the current source file. File scoped types are generally used for source generators.</w:t>
-      </w:r>
-      <w:r>
-        <w:rPr>
-          <w:lang w:val="en-US"/>
-        </w:rPr>
-        <w:t xml:space="preserve"> </w:t>
-      </w:r>
-    </w:p>
-    <w:p>
-      <w:pPr>
-        <w:rPr>
+        <w:rPr>
+          <w:b/>
+          <w:bCs/>
+          <w:u w:val="single"/>
           <w:lang w:val="en-US"/>
         </w:rPr>
       </w:pPr>
@@ -2535,6 +3107,119 @@
     </w:lvl>
   </w:abstractNum>
   <w:abstractNum w:abstractNumId="4" w15:restartNumberingAfterBreak="0">
+    <w:nsid w:val="41FB6D19"/>
+    <w:multiLevelType w:val="hybridMultilevel"/>
+    <w:tmpl w:val="653C2072"/>
+    <w:lvl w:ilvl="0" w:tplc="10090001">
+      <w:start w:val="1"/>
+      <w:numFmt w:val="bullet"/>
+      <w:lvlText w:val=""/>
+      <w:lvlJc w:val="left"/>
+      <w:pPr>
+        <w:ind w:left="720" w:hanging="360"/>
+      </w:pPr>
+      <w:rPr>
+        <w:rFonts w:ascii="Symbol" w:hAnsi="Symbol" w:hint="default"/>
+      </w:rPr>
+    </w:lvl>
+    <w:lvl w:ilvl="1" w:tplc="10090003" w:tentative="1">
+      <w:start w:val="1"/>
+      <w:numFmt w:val="bullet"/>
+      <w:lvlText w:val="o"/>
+      <w:lvlJc w:val="left"/>
+      <w:pPr>
+        <w:ind w:left="1440" w:hanging="360"/>
+      </w:pPr>
+      <w:rPr>
+        <w:rFonts w:ascii="Courier New" w:hAnsi="Courier New" w:cs="Courier New" w:hint="default"/>
+      </w:rPr>
+    </w:lvl>
+    <w:lvl w:ilvl="2" w:tplc="10090005" w:tentative="1">
+      <w:start w:val="1"/>
+      <w:numFmt w:val="bullet"/>
+      <w:lvlText w:val=""/>
+      <w:lvlJc w:val="left"/>
+      <w:pPr>
+        <w:ind w:left="2160" w:hanging="360"/>
+      </w:pPr>
+      <w:rPr>
+        <w:rFonts w:ascii="Wingdings" w:hAnsi="Wingdings" w:hint="default"/>
+      </w:rPr>
+    </w:lvl>
+    <w:lvl w:ilvl="3" w:tplc="10090001" w:tentative="1">
+      <w:start w:val="1"/>
+      <w:numFmt w:val="bullet"/>
+      <w:lvlText w:val=""/>
+      <w:lvlJc w:val="left"/>
+      <w:pPr>
+        <w:ind w:left="2880" w:hanging="360"/>
+      </w:pPr>
+      <w:rPr>
+        <w:rFonts w:ascii="Symbol" w:hAnsi="Symbol" w:hint="default"/>
+      </w:rPr>
+    </w:lvl>
+    <w:lvl w:ilvl="4" w:tplc="10090003" w:tentative="1">
+      <w:start w:val="1"/>
+      <w:numFmt w:val="bullet"/>
+      <w:lvlText w:val="o"/>
+      <w:lvlJc w:val="left"/>
+      <w:pPr>
+        <w:ind w:left="3600" w:hanging="360"/>
+      </w:pPr>
+      <w:rPr>
+        <w:rFonts w:ascii="Courier New" w:hAnsi="Courier New" w:cs="Courier New" w:hint="default"/>
+      </w:rPr>
+    </w:lvl>
+    <w:lvl w:ilvl="5" w:tplc="10090005" w:tentative="1">
+      <w:start w:val="1"/>
+      <w:numFmt w:val="bullet"/>
+      <w:lvlText w:val=""/>
+      <w:lvlJc w:val="left"/>
+      <w:pPr>
+        <w:ind w:left="4320" w:hanging="360"/>
+      </w:pPr>
+      <w:rPr>
+        <w:rFonts w:ascii="Wingdings" w:hAnsi="Wingdings" w:hint="default"/>
+      </w:rPr>
+    </w:lvl>
+    <w:lvl w:ilvl="6" w:tplc="10090001" w:tentative="1">
+      <w:start w:val="1"/>
+      <w:numFmt w:val="bullet"/>
+      <w:lvlText w:val=""/>
+      <w:lvlJc w:val="left"/>
+      <w:pPr>
+        <w:ind w:left="5040" w:hanging="360"/>
+      </w:pPr>
+      <w:rPr>
+        <w:rFonts w:ascii="Symbol" w:hAnsi="Symbol" w:hint="default"/>
+      </w:rPr>
+    </w:lvl>
+    <w:lvl w:ilvl="7" w:tplc="10090003" w:tentative="1">
+      <w:start w:val="1"/>
+      <w:numFmt w:val="bullet"/>
+      <w:lvlText w:val="o"/>
+      <w:lvlJc w:val="left"/>
+      <w:pPr>
+        <w:ind w:left="5760" w:hanging="360"/>
+      </w:pPr>
+      <w:rPr>
+        <w:rFonts w:ascii="Courier New" w:hAnsi="Courier New" w:cs="Courier New" w:hint="default"/>
+      </w:rPr>
+    </w:lvl>
+    <w:lvl w:ilvl="8" w:tplc="10090005" w:tentative="1">
+      <w:start w:val="1"/>
+      <w:numFmt w:val="bullet"/>
+      <w:lvlText w:val=""/>
+      <w:lvlJc w:val="left"/>
+      <w:pPr>
+        <w:ind w:left="6480" w:hanging="360"/>
+      </w:pPr>
+      <w:rPr>
+        <w:rFonts w:ascii="Wingdings" w:hAnsi="Wingdings" w:hint="default"/>
+      </w:rPr>
+    </w:lvl>
+  </w:abstractNum>
+  <w:abstractNum w:abstractNumId="5" w15:restartNumberingAfterBreak="0">
     <w:nsid w:val="503708E5"/>
     <w:multiLevelType w:val="hybridMultilevel"/>
     <w:tmpl w:val="F3E2B2B0"/>
@@ -2647,7 +3332,7 @@
       </w:rPr>
     </w:lvl>
   </w:abstractNum>
-  <w:abstractNum w:abstractNumId="5" w15:restartNumberingAfterBreak="0">
+  <w:abstractNum w:abstractNumId="6" w15:restartNumberingAfterBreak="0">
     <w:nsid w:val="5278051B"/>
     <w:multiLevelType w:val="hybridMultilevel"/>
     <w:tmpl w:val="966AD4C6"/>
@@ -2736,7 +3421,7 @@
       </w:pPr>
     </w:lvl>
   </w:abstractNum>
-  <w:abstractNum w:abstractNumId="6" w15:restartNumberingAfterBreak="0">
+  <w:abstractNum w:abstractNumId="7" w15:restartNumberingAfterBreak="0">
     <w:nsid w:val="60654511"/>
     <w:multiLevelType w:val="hybridMultilevel"/>
     <w:tmpl w:val="6E8C5610"/>
@@ -2850,13 +3535,13 @@
     </w:lvl>
   </w:abstractNum>
   <w:num w:numId="1" w16cid:durableId="1667200733">
-    <w:abstractNumId w:val="5"/>
+    <w:abstractNumId w:val="6"/>
   </w:num>
   <w:num w:numId="2" w16cid:durableId="285821154">
-    <w:abstractNumId w:val="6"/>
+    <w:abstractNumId w:val="7"/>
   </w:num>
   <w:num w:numId="3" w16cid:durableId="2039355675">
-    <w:abstractNumId w:val="4"/>
+    <w:abstractNumId w:val="5"/>
   </w:num>
   <w:num w:numId="4" w16cid:durableId="1706716555">
     <w:abstractNumId w:val="2"/>
@@ -2869,6 +3554,9 @@
   </w:num>
   <w:num w:numId="7" w16cid:durableId="1983264614">
     <w:abstractNumId w:val="1"/>
+  </w:num>
+  <w:num w:numId="8" w16cid:durableId="1440682373">
+    <w:abstractNumId w:val="4"/>
   </w:num>
 </w:numbering>
 </file>
@@ -3312,6 +4000,25 @@
       <w:contextualSpacing/>
     </w:pPr>
   </w:style>
+  <w:style w:type="table" w:styleId="TableGrid">
+    <w:name w:val="Table Grid"/>
+    <w:basedOn w:val="TableNormal"/>
+    <w:uiPriority w:val="39"/>
+    <w:rsid w:val="00077741"/>
+    <w:pPr>
+      <w:spacing w:after="0" w:line="240" w:lineRule="auto"/>
+    </w:pPr>
+    <w:tblPr>
+      <w:tblBorders>
+        <w:top w:val="single" w:sz="4" w:space="0" w:color="auto"/>
+        <w:left w:val="single" w:sz="4" w:space="0" w:color="auto"/>
+        <w:bottom w:val="single" w:sz="4" w:space="0" w:color="auto"/>
+        <w:right w:val="single" w:sz="4" w:space="0" w:color="auto"/>
+        <w:insideH w:val="single" w:sz="4" w:space="0" w:color="auto"/>
+        <w:insideV w:val="single" w:sz="4" w:space="0" w:color="auto"/>
+      </w:tblBorders>
+    </w:tblPr>
+  </w:style>
 </w:styles>
 </file>
 
@@ -3608,4 +4315,16 @@
     </a:ext>
   </a:extLst>
 </a:theme>
+</file>
+
+<file path=customXml/item1.xml><?xml version="1.0" encoding="utf-8"?>
+<b:Sources xmlns:b="http://schemas.openxmlformats.org/officeDocument/2006/bibliography" xmlns="http://schemas.openxmlformats.org/officeDocument/2006/bibliography" SelectedStyle="\APASixthEditionOfficeOnline.xsl" StyleName="APA" Version="6"/>
+</file>
+
+<file path=customXml/itemProps1.xml><?xml version="1.0" encoding="utf-8"?>
+<ds:datastoreItem xmlns:ds="http://schemas.openxmlformats.org/officeDocument/2006/customXml" ds:itemID="{5E309841-B26A-4C67-9004-828540C98BDA}">
+  <ds:schemaRefs>
+    <ds:schemaRef ds:uri="http://schemas.openxmlformats.org/officeDocument/2006/bibliography"/>
+  </ds:schemaRefs>
+</ds:datastoreItem>
 </file>
</xml_diff>